<commit_message>
he añadido codigo para crear un grafico
</commit_message>
<xml_diff>
--- a/doc_reproducible_cv.docx
+++ b/doc_reproducible_cv.docx
@@ -52,10 +52,10 @@
         </w:p>
       </w:sdtContent>
     </w:sdt>
-    <w:bookmarkStart w:id="26" w:name="introducción"/>
-    <w:p>
-      <w:pPr>
-        <w:pStyle w:val="Heading2"/>
+    <w:bookmarkStart w:id="35" w:name="introducción"/>
+    <w:p>
+      <w:pPr>
+        <w:pStyle w:val="Heading1"/>
       </w:pPr>
       <w:r>
         <w:t xml:space="preserve">Introducción</w:t>
@@ -227,11 +227,10 @@
         <w:t xml:space="preserve">Oxalis pes-caprae</w:t>
       </w:r>
     </w:p>
-    <w:bookmarkEnd w:id="26"/>
-    <w:bookmarkStart w:id="35" w:name="información-complementaria"/>
-    <w:p>
-      <w:pPr>
-        <w:pStyle w:val="Heading1"/>
+    <w:bookmarkStart w:id="27" w:name="información-complementaria"/>
+    <w:p>
+      <w:pPr>
+        <w:pStyle w:val="Heading2"/>
       </w:pPr>
       <w:r>
         <w:t xml:space="preserve">Información complementaria</w:t>
@@ -247,7 +246,7 @@
       <w:r>
         <w:t xml:space="preserve"> </w:t>
       </w:r>
-      <w:hyperlink r:id="rId27">
+      <w:hyperlink r:id="rId26">
         <w:r>
           <w:rPr>
             <w:rStyle w:val="Hyperlink"/>
@@ -283,265 +282,14 @@
         <w:t xml:space="preserve">invasoras.</w:t>
       </w:r>
     </w:p>
-    <w:p>
-      <w:pPr>
-        <w:pStyle w:val="SourceCode"/>
-      </w:pPr>
-      <w:r>
-        <w:rPr>
-          <w:rStyle w:val="FunctionTok"/>
-        </w:rPr>
-        <w:t xml:space="preserve">library</w:t>
-      </w:r>
-      <w:r>
-        <w:rPr>
-          <w:rStyle w:val="NormalTok"/>
-        </w:rPr>
-        <w:t xml:space="preserve">(readxl)</w:t>
-      </w:r>
-      <w:r>
-        <w:br/>
-      </w:r>
-      <w:r>
-        <w:rPr>
-          <w:rStyle w:val="FunctionTok"/>
-        </w:rPr>
-        <w:t xml:space="preserve">library</w:t>
-      </w:r>
-      <w:r>
-        <w:rPr>
-          <w:rStyle w:val="NormalTok"/>
-        </w:rPr>
-        <w:t xml:space="preserve">(here)</w:t>
-      </w:r>
-    </w:p>
-    <w:p>
-      <w:pPr>
-        <w:pStyle w:val="SourceCode"/>
-      </w:pPr>
-      <w:r>
-        <w:rPr>
-          <w:rStyle w:val="VerbatimChar"/>
-        </w:rPr>
-        <w:t xml:space="preserve">## here() starts at C:/Users/VE-UGR-0208/Desktop/CGD - Ecoinfo/Control de versiones/ecoinf_alba</w:t>
-      </w:r>
-    </w:p>
-    <w:p>
-      <w:pPr>
-        <w:pStyle w:val="SourceCode"/>
-      </w:pPr>
-      <w:r>
-        <w:rPr>
-          <w:rStyle w:val="NormalTok"/>
-        </w:rPr>
-        <w:t xml:space="preserve">data</w:t>
-      </w:r>
-      <w:r>
-        <w:rPr>
-          <w:rStyle w:val="OtherTok"/>
-        </w:rPr>
-        <w:t xml:space="preserve">&lt;-</w:t>
-      </w:r>
-      <w:r>
-        <w:rPr>
-          <w:rStyle w:val="FunctionTok"/>
-        </w:rPr>
-        <w:t xml:space="preserve">read_xls</w:t>
-      </w:r>
-      <w:r>
-        <w:rPr>
-          <w:rStyle w:val="NormalTok"/>
-        </w:rPr>
-        <w:t xml:space="preserve">(</w:t>
-      </w:r>
-      <w:r>
-        <w:rPr>
-          <w:rStyle w:val="FunctionTok"/>
-        </w:rPr>
-        <w:t xml:space="preserve">here</w:t>
-      </w:r>
-      <w:r>
-        <w:rPr>
-          <w:rStyle w:val="NormalTok"/>
-        </w:rPr>
-        <w:t xml:space="preserve">(</w:t>
-      </w:r>
-      <w:r>
-        <w:rPr>
-          <w:rStyle w:val="StringTok"/>
-        </w:rPr>
-        <w:t xml:space="preserve">"EEI.xls"</w:t>
-      </w:r>
-      <w:r>
-        <w:rPr>
-          <w:rStyle w:val="NormalTok"/>
-        </w:rPr>
-        <w:t xml:space="preserve">),</w:t>
-      </w:r>
-      <w:r>
-        <w:rPr>
-          <w:rStyle w:val="AttributeTok"/>
-        </w:rPr>
-        <w:t xml:space="preserve">sheet =</w:t>
-      </w:r>
-      <w:r>
-        <w:rPr>
-          <w:rStyle w:val="NormalTok"/>
-        </w:rPr>
-        <w:t xml:space="preserve"> </w:t>
-      </w:r>
-      <w:r>
-        <w:rPr>
-          <w:rStyle w:val="DecValTok"/>
-        </w:rPr>
-        <w:t xml:space="preserve">1</w:t>
-      </w:r>
-      <w:r>
-        <w:rPr>
-          <w:rStyle w:val="NormalTok"/>
-        </w:rPr>
-        <w:t xml:space="preserve">)</w:t>
-      </w:r>
-      <w:r>
-        <w:br/>
-      </w:r>
-      <w:r>
-        <w:rPr>
-          <w:rStyle w:val="FunctionTok"/>
-        </w:rPr>
-        <w:t xml:space="preserve">pie</w:t>
-      </w:r>
-      <w:r>
-        <w:rPr>
-          <w:rStyle w:val="NormalTok"/>
-        </w:rPr>
-        <w:t xml:space="preserve">(data</w:t>
-      </w:r>
-      <w:r>
-        <w:rPr>
-          <w:rStyle w:val="SpecialCharTok"/>
-        </w:rPr>
-        <w:t xml:space="preserve">$</w:t>
-      </w:r>
-      <w:r>
-        <w:rPr>
-          <w:rStyle w:val="NormalTok"/>
-        </w:rPr>
-        <w:t xml:space="preserve">Total,</w:t>
-      </w:r>
-      <w:r>
-        <w:rPr>
-          <w:rStyle w:val="AttributeTok"/>
-        </w:rPr>
-        <w:t xml:space="preserve">labels =</w:t>
-      </w:r>
-      <w:r>
-        <w:rPr>
-          <w:rStyle w:val="NormalTok"/>
-        </w:rPr>
-        <w:t xml:space="preserve"> data</w:t>
-      </w:r>
-      <w:r>
-        <w:rPr>
-          <w:rStyle w:val="SpecialCharTok"/>
-        </w:rPr>
-        <w:t xml:space="preserve">$</w:t>
-      </w:r>
-      <w:r>
-        <w:rPr>
-          <w:rStyle w:val="StringTok"/>
-        </w:rPr>
-        <w:t xml:space="preserve">`</w:t>
-      </w:r>
-      <w:r>
-        <w:rPr>
-          <w:rStyle w:val="AttributeTok"/>
-        </w:rPr>
-        <w:t xml:space="preserve">Taxonomic group</w:t>
-      </w:r>
-      <w:r>
-        <w:rPr>
-          <w:rStyle w:val="StringTok"/>
-        </w:rPr>
-        <w:t xml:space="preserve">`</w:t>
-      </w:r>
-      <w:r>
-        <w:rPr>
-          <w:rStyle w:val="NormalTok"/>
-        </w:rPr>
-        <w:t xml:space="preserve">,</w:t>
-      </w:r>
-      <w:r>
-        <w:rPr>
-          <w:rStyle w:val="AttributeTok"/>
-        </w:rPr>
-        <w:t xml:space="preserve">col =</w:t>
-      </w:r>
-      <w:r>
-        <w:rPr>
-          <w:rStyle w:val="NormalTok"/>
-        </w:rPr>
-        <w:t xml:space="preserve"> </w:t>
-      </w:r>
-      <w:r>
-        <w:rPr>
-          <w:rStyle w:val="FunctionTok"/>
-        </w:rPr>
-        <w:t xml:space="preserve">rainbow</w:t>
-      </w:r>
-      <w:r>
-        <w:rPr>
-          <w:rStyle w:val="NormalTok"/>
-        </w:rPr>
-        <w:t xml:space="preserve">(</w:t>
-      </w:r>
-      <w:r>
-        <w:rPr>
-          <w:rStyle w:val="AttributeTok"/>
-        </w:rPr>
-        <w:t xml:space="preserve">n =</w:t>
-      </w:r>
-      <w:r>
-        <w:rPr>
-          <w:rStyle w:val="NormalTok"/>
-        </w:rPr>
-        <w:t xml:space="preserve"> </w:t>
-      </w:r>
-      <w:r>
-        <w:rPr>
-          <w:rStyle w:val="DecValTok"/>
-        </w:rPr>
-        <w:t xml:space="preserve">6</w:t>
-      </w:r>
-      <w:r>
-        <w:rPr>
-          <w:rStyle w:val="NormalTok"/>
-        </w:rPr>
-        <w:t xml:space="preserve">,</w:t>
-      </w:r>
-      <w:r>
-        <w:rPr>
-          <w:rStyle w:val="AttributeTok"/>
-        </w:rPr>
-        <w:t xml:space="preserve">s =</w:t>
-      </w:r>
-      <w:r>
-        <w:rPr>
-          <w:rStyle w:val="NormalTok"/>
-        </w:rPr>
-        <w:t xml:space="preserve"> </w:t>
-      </w:r>
-      <w:r>
-        <w:rPr>
-          <w:rStyle w:val="FloatTok"/>
-        </w:rPr>
-        <w:t xml:space="preserve">0.4</w:t>
-      </w:r>
-      <w:r>
-        <w:rPr>
-          <w:rStyle w:val="NormalTok"/>
-        </w:rPr>
-        <w:t xml:space="preserve">))</w:t>
+    <w:bookmarkEnd w:id="27"/>
+    <w:bookmarkStart w:id="34" w:name="Xdc5fb98d9358fc152a392fc14ba32b01c711783"/>
+    <w:p>
+      <w:pPr>
+        <w:pStyle w:val="Heading2"/>
+      </w:pPr>
+      <w:r>
+        <w:t xml:space="preserve">Datos sobre las especies exóticas invasoras</w:t>
       </w:r>
     </w:p>
     <w:p>
@@ -558,7 +306,7 @@
               <a:graphicData uri="http://schemas.openxmlformats.org/drawingml/2006/picture">
                 <pic:pic>
                   <pic:nvPicPr>
-                    <pic:cNvPr descr="doc_reproducible_cv_files/figure-docx/cars-1.png" id="30" name="Picture"/>
+                    <pic:cNvPr descr="doc_reproducible_cv_files/figure-docx/unnamed-chunk-1-1.png" id="30" name="Picture"/>
                     <pic:cNvPicPr>
                       <a:picLocks noChangeArrowheads="1" noChangeAspect="1"/>
                     </pic:cNvPicPr>
@@ -591,23 +339,6 @@
         </w:drawing>
       </w:r>
     </w:p>
-    <w:bookmarkStart w:id="34" w:name="cómo-se-analizan-los-datos"/>
-    <w:p>
-      <w:pPr>
-        <w:pStyle w:val="Heading2"/>
-      </w:pPr>
-      <w:r>
-        <w:t xml:space="preserve">¿Cómo se analizan los datos?</w:t>
-      </w:r>
-    </w:p>
-    <w:p>
-      <w:pPr>
-        <w:pStyle w:val="FirstParagraph"/>
-      </w:pPr>
-      <w:r>
-        <w:t xml:space="preserve">You can also embed plots, for example:</w:t>
-      </w:r>
-    </w:p>
     <w:p>
       <w:pPr>
         <w:pStyle w:val="BodyText"/>
@@ -622,7 +353,7 @@
               <a:graphicData uri="http://schemas.openxmlformats.org/drawingml/2006/picture">
                 <pic:pic>
                   <pic:nvPicPr>
-                    <pic:cNvPr descr="doc_reproducible_cv_files/figure-docx/pressure-1.png" id="33" name="Picture"/>
+                    <pic:cNvPr descr="doc_reproducible_cv_files/figure-docx/unnamed-chunk-2-1.png" id="33" name="Picture"/>
                     <pic:cNvPicPr>
                       <a:picLocks noChangeArrowheads="1" noChangeAspect="1"/>
                     </pic:cNvPicPr>

</xml_diff>

<commit_message>
ultimos retoques del grafico y otras cositas minis
</commit_message>
<xml_diff>
--- a/doc_reproducible_cv.docx
+++ b/doc_reproducible_cv.docx
@@ -7,7 +7,31 @@
         <w:pStyle w:val="Title"/>
       </w:pPr>
       <w:r>
-        <w:t xml:space="preserve">control_versiones_rmd</w:t>
+        <w:t xml:space="preserve">Especies</w:t>
+      </w:r>
+      <w:r>
+        <w:t xml:space="preserve"> </w:t>
+      </w:r>
+      <w:r>
+        <w:t xml:space="preserve">Exóticas</w:t>
+      </w:r>
+      <w:r>
+        <w:t xml:space="preserve"> </w:t>
+      </w:r>
+      <w:r>
+        <w:t xml:space="preserve">Invasoras</w:t>
+      </w:r>
+      <w:r>
+        <w:t xml:space="preserve"> </w:t>
+      </w:r>
+      <w:r>
+        <w:t xml:space="preserve">(¡documento</w:t>
+      </w:r>
+      <w:r>
+        <w:t xml:space="preserve"> </w:t>
+      </w:r>
+      <w:r>
+        <w:t xml:space="preserve">reproducible!)</w:t>
       </w:r>
     </w:p>
     <w:p>
@@ -15,7 +39,13 @@
         <w:pStyle w:val="Author"/>
       </w:pPr>
       <w:r>
-        <w:t xml:space="preserve">albalinares</w:t>
+        <w:t xml:space="preserve">Alba</w:t>
+      </w:r>
+      <w:r>
+        <w:t xml:space="preserve"> </w:t>
+      </w:r>
+      <w:r>
+        <w:t xml:space="preserve">Linares</w:t>
       </w:r>
     </w:p>
     <w:p>
@@ -52,7 +82,7 @@
         </w:p>
       </w:sdtContent>
     </w:sdt>
-    <w:bookmarkStart w:id="35" w:name="introducción"/>
+    <w:bookmarkStart w:id="28" w:name="introducción"/>
     <w:p>
       <w:pPr>
         <w:pStyle w:val="Heading1"/>
@@ -283,10 +313,11 @@
       </w:r>
     </w:p>
     <w:bookmarkEnd w:id="27"/>
-    <w:bookmarkStart w:id="34" w:name="Xdc5fb98d9358fc152a392fc14ba32b01c711783"/>
+    <w:bookmarkEnd w:id="28"/>
+    <w:bookmarkStart w:id="35" w:name="Xdc5fb98d9358fc152a392fc14ba32b01c711783"/>
     <w:p>
       <w:pPr>
-        <w:pStyle w:val="Heading2"/>
+        <w:pStyle w:val="Heading1"/>
       </w:pPr>
       <w:r>
         <w:t xml:space="preserve">Datos sobre las especies exóticas invasoras</w:t>
@@ -296,23 +327,29 @@
       <w:pPr>
         <w:pStyle w:val="FirstParagraph"/>
       </w:pPr>
+      <w:r>
+        <w:t xml:space="preserve">En cuanto a los grupos taxonómicos que actúan como EEI, estos son las proporciones:</w:t>
+      </w:r>
+      <w:r>
+        <w:t xml:space="preserve"> </w:t>
+      </w:r>
       <w:r>
         <w:drawing>
           <wp:inline>
             <wp:extent cx="4620126" cy="3696101"/>
             <wp:effectExtent b="0" l="0" r="0" t="0"/>
-            <wp:docPr descr="" title="" id="29" name="Picture"/>
+            <wp:docPr descr="" title="" id="30" name="Picture"/>
             <a:graphic>
               <a:graphicData uri="http://schemas.openxmlformats.org/drawingml/2006/picture">
                 <pic:pic>
                   <pic:nvPicPr>
-                    <pic:cNvPr descr="doc_reproducible_cv_files/figure-docx/unnamed-chunk-1-1.png" id="30" name="Picture"/>
+                    <pic:cNvPr descr="doc_reproducible_cv_files/figure-docx/unnamed-chunk-1-1.png" id="31" name="Picture"/>
                     <pic:cNvPicPr>
                       <a:picLocks noChangeArrowheads="1" noChangeAspect="1"/>
                     </pic:cNvPicPr>
                   </pic:nvPicPr>
                   <pic:blipFill>
-                    <a:blip r:embed="rId28"/>
+                    <a:blip r:embed="rId29"/>
                     <a:stretch>
                       <a:fillRect/>
                     </a:stretch>
@@ -344,22 +381,30 @@
         <w:pStyle w:val="BodyText"/>
       </w:pPr>
       <w:r>
+        <w:t xml:space="preserve">Y estos son los ambientes en los que habitan estas EEI:</w:t>
+      </w:r>
+    </w:p>
+    <w:p>
+      <w:pPr>
+        <w:pStyle w:val="BodyText"/>
+      </w:pPr>
+      <w:r>
         <w:drawing>
           <wp:inline>
             <wp:extent cx="4620126" cy="3696101"/>
             <wp:effectExtent b="0" l="0" r="0" t="0"/>
-            <wp:docPr descr="" title="" id="32" name="Picture"/>
+            <wp:docPr descr="" title="" id="33" name="Picture"/>
             <a:graphic>
               <a:graphicData uri="http://schemas.openxmlformats.org/drawingml/2006/picture">
                 <pic:pic>
                   <pic:nvPicPr>
-                    <pic:cNvPr descr="doc_reproducible_cv_files/figure-docx/unnamed-chunk-2-1.png" id="33" name="Picture"/>
+                    <pic:cNvPr descr="doc_reproducible_cv_files/figure-docx/unnamed-chunk-2-1.png" id="34" name="Picture"/>
                     <pic:cNvPicPr>
                       <a:picLocks noChangeArrowheads="1" noChangeAspect="1"/>
                     </pic:cNvPicPr>
                   </pic:nvPicPr>
                   <pic:blipFill>
-                    <a:blip r:embed="rId31"/>
+                    <a:blip r:embed="rId32"/>
                     <a:stretch>
                       <a:fillRect/>
                     </a:stretch>
@@ -386,58 +431,7 @@
         </w:drawing>
       </w:r>
     </w:p>
-    <w:p>
-      <w:pPr>
-        <w:pStyle w:val="BodyText"/>
-      </w:pPr>
-      <w:r>
-        <w:t xml:space="preserve">```{r} library(leaflet) library(readORG)</w:t>
-      </w:r>
-    </w:p>
-    <w:bookmarkEnd w:id="34"/>
     <w:bookmarkEnd w:id="35"/>
-    <w:bookmarkStart w:id="36" w:name="código-para-crear-un-mapa-interactivo"/>
-    <w:p>
-      <w:pPr>
-        <w:pStyle w:val="Heading1"/>
-      </w:pPr>
-      <w:r>
-        <w:t xml:space="preserve">Código para crear un mapa interactivo</w:t>
-      </w:r>
-    </w:p>
-    <w:p>
-      <w:pPr>
-        <w:pStyle w:val="FirstParagraph"/>
-      </w:pPr>
-      <w:r>
-        <w:t xml:space="preserve">data2&lt;-read.csv(here(</w:t>
-      </w:r>
-      <w:r>
-        <w:t xml:space="preserve">“</w:t>
-      </w:r>
-      <w:r>
-        <w:t xml:space="preserve">inaturalist.csv</w:t>
-      </w:r>
-      <w:r>
-        <w:t xml:space="preserve">”</w:t>
-      </w:r>
-      <w:r>
-        <w:t xml:space="preserve">)) leaflet(data = data2) %&gt;%</w:t>
-      </w:r>
-      <w:r>
-        <w:t xml:space="preserve"> </w:t>
-      </w:r>
-      <w:r>
-        <w:t xml:space="preserve">addTiles(data2) %&gt;% addMarkers(lng = ~longitude, lat = ~latitude,</w:t>
-      </w:r>
-      <w:r>
-        <w:t xml:space="preserve"> </w:t>
-      </w:r>
-      <w:r>
-        <w:t xml:space="preserve">popup = ~scientific_name)</w:t>
-      </w:r>
-    </w:p>
-    <w:bookmarkEnd w:id="36"/>
     <w:sectPr/>
   </w:body>
 </w:document>

</xml_diff>

<commit_message>
he cambiado el tamaño del grafico para que cuadre en la pagina
</commit_message>
<xml_diff>
--- a/doc_reproducible_cv.docx
+++ b/doc_reproducible_cv.docx
@@ -134,7 +134,7 @@
       <w:r>
         <w:drawing>
           <wp:inline>
-            <wp:extent cx="4572000" cy="2571750"/>
+            <wp:extent cx="2540000" cy="1428750"/>
             <wp:effectExtent b="0" l="0" r="0" t="0"/>
             <wp:docPr descr="" title="" id="21" name="Picture"/>
             <a:graphic>
@@ -155,7 +155,7 @@
                   <pic:spPr bwMode="auto">
                     <a:xfrm>
                       <a:off x="0" y="0"/>
-                      <a:ext cx="4572000" cy="2571750"/>
+                      <a:ext cx="2540000" cy="1428750"/>
                     </a:xfrm>
                     <a:prstGeom prst="rect">
                       <a:avLst/>
@@ -179,10 +179,7 @@
         <w:pStyle w:val="BodyText"/>
       </w:pPr>
       <w:r>
-        <w:t xml:space="preserve">Cotorra argentina</w:t>
-      </w:r>
-      <w:r>
-        <w:t xml:space="preserve"> </w:t>
+        <w:t xml:space="preserve">Cotorra argentina (</w:t>
       </w:r>
       <w:r>
         <w:rPr>
@@ -191,6 +188,9 @@
         </w:rPr>
         <w:t xml:space="preserve">Myiopsitta monachus</w:t>
       </w:r>
+      <w:r>
+        <w:t xml:space="preserve">)</w:t>
+      </w:r>
     </w:p>
     <w:p>
       <w:pPr>
@@ -199,7 +199,7 @@
       <w:r>
         <w:drawing>
           <wp:inline>
-            <wp:extent cx="5334000" cy="3211512"/>
+            <wp:extent cx="2373010" cy="1428750"/>
             <wp:effectExtent b="0" l="0" r="0" t="0"/>
             <wp:docPr descr="" title="" id="24" name="Picture"/>
             <a:graphic>
@@ -220,7 +220,7 @@
                   <pic:spPr bwMode="auto">
                     <a:xfrm>
                       <a:off x="0" y="0"/>
-                      <a:ext cx="5334000" cy="3211512"/>
+                      <a:ext cx="2373010" cy="1428750"/>
                     </a:xfrm>
                     <a:prstGeom prst="rect">
                       <a:avLst/>
@@ -244,10 +244,7 @@
         <w:pStyle w:val="BodyText"/>
       </w:pPr>
       <w:r>
-        <w:t xml:space="preserve">Vinagrera</w:t>
-      </w:r>
-      <w:r>
-        <w:t xml:space="preserve"> </w:t>
+        <w:t xml:space="preserve">Vinagrera (</w:t>
       </w:r>
       <w:r>
         <w:rPr>
@@ -255,6 +252,9 @@
           <w:i/>
         </w:rPr>
         <w:t xml:space="preserve">Oxalis pes-caprae</w:t>
+      </w:r>
+      <w:r>
+        <w:t xml:space="preserve">)</w:t>
       </w:r>
     </w:p>
     <w:bookmarkStart w:id="27" w:name="información-complementaria"/>
@@ -391,7 +391,7 @@
       <w:r>
         <w:drawing>
           <wp:inline>
-            <wp:extent cx="4620126" cy="3696101"/>
+            <wp:extent cx="3810000" cy="3048000"/>
             <wp:effectExtent b="0" l="0" r="0" t="0"/>
             <wp:docPr descr="" title="" id="33" name="Picture"/>
             <a:graphic>
@@ -412,7 +412,7 @@
                   <pic:spPr bwMode="auto">
                     <a:xfrm>
                       <a:off x="0" y="0"/>
-                      <a:ext cx="4620126" cy="3696101"/>
+                      <a:ext cx="3810000" cy="3048000"/>
                     </a:xfrm>
                     <a:prstGeom prst="rect">
                       <a:avLst/>

</xml_diff>